<commit_message>
Completed ML Project, next Step is to Reformat the Document...
</commit_message>
<xml_diff>
--- a/Semester 1/AIG100 - Machine Learing/Project 1/Reflection.docx
+++ b/Semester 1/AIG100 - Machine Learing/Project 1/Reflection.docx
@@ -3,55 +3,449 @@
 <w:document xmlns:wpc="http://schemas.microsoft.com/office/word/2010/wordprocessingCanvas" xmlns:cx="http://schemas.microsoft.com/office/drawing/2014/chartex" xmlns:cx1="http://schemas.microsoft.com/office/drawing/2015/9/8/chartex" xmlns:cx2="http://schemas.microsoft.com/office/drawing/2015/10/21/chartex" xmlns:cx3="http://schemas.microsoft.com/office/drawing/2016/5/9/chartex" xmlns:cx4="http://schemas.microsoft.com/office/drawing/2016/5/10/chartex" xmlns:cx5="http://schemas.microsoft.com/office/drawing/2016/5/11/chartex" xmlns:cx6="http://schemas.microsoft.com/office/drawing/2016/5/12/chartex" xmlns:cx7="http://schemas.microsoft.com/office/drawing/2016/5/13/chartex" xmlns:cx8="http://schemas.microsoft.com/office/drawing/2016/5/14/chartex" xmlns:mc="http://schemas.openxmlformats.org/markup-compatibility/2006" xmlns:aink="http://schemas.microsoft.com/office/drawing/2016/ink" xmlns:am3d="http://schemas.microsoft.com/office/drawing/2017/model3d" xmlns:o="urn:schemas-microsoft-com:office:office" xmlns:oel="http://schemas.microsoft.com/office/2019/extlst" xmlns:r="http://schemas.openxmlformats.org/officeDocument/2006/relationships" xmlns:m="http://schemas.openxmlformats.org/officeDocument/2006/math" xmlns:v="urn:schemas-microsoft-com:vml" xmlns:wp14="http://schemas.microsoft.com/office/word/2010/wordprocessingDrawing" xmlns:wp="http://schemas.openxmlformats.org/drawingml/2006/wordprocessingDrawing" xmlns:w10="urn:schemas-microsoft-com:office:word" xmlns:w="http://schemas.openxmlformats.org/wordprocessingml/2006/main" xmlns:w14="http://schemas.microsoft.com/office/word/2010/wordml" xmlns:w15="http://schemas.microsoft.com/office/word/2012/wordml" xmlns:w16cex="http://schemas.microsoft.com/office/word/2018/wordml/cex" xmlns:w16cid="http://schemas.microsoft.com/office/word/2016/wordml/cid" xmlns:w16="http://schemas.microsoft.com/office/word/2018/wordml" xmlns:w16du="http://schemas.microsoft.com/office/word/2023/wordml/word16du" xmlns:w16sdtdh="http://schemas.microsoft.com/office/word/2020/wordml/sdtdatahash" xmlns:w16sdtfl="http://schemas.microsoft.com/office/word/2024/wordml/sdtformatlock" xmlns:w16se="http://schemas.microsoft.com/office/word/2015/wordml/symex" xmlns:wpg="http://schemas.microsoft.com/office/word/2010/wordprocessingGroup" xmlns:wpi="http://schemas.microsoft.com/office/word/2010/wordprocessingInk" xmlns:wne="http://schemas.microsoft.com/office/word/2006/wordml" xmlns:wps="http://schemas.microsoft.com/office/word/2010/wordprocessingShape" mc:Ignorable="w14 w15 w16se w16cid w16 w16cex w16sdtdh w16sdtfl w16du wp14">
   <w:body>
     <w:p>
-      <w:r>
-        <w:t xml:space="preserve">1. </w:t>
-      </w:r>
-      <w:r>
-        <w:t>Reflect on the analysis process, discussing any challenges encountered and how</w:t>
-      </w:r>
-      <w:r>
-        <w:t xml:space="preserve"> </w:t>
-      </w:r>
-      <w:r>
-        <w:t>they were overcome.</w:t>
+      <w:pPr>
+        <w:rPr>
+          <w:b/>
+          <w:bCs/>
+        </w:rPr>
+      </w:pPr>
+      <w:r>
+        <w:rPr>
+          <w:b/>
+          <w:bCs/>
+        </w:rPr>
+        <w:t>1. Reflect on the analysis process, discussing any challenges encountered and how they were overcome.</w:t>
       </w:r>
     </w:p>
     <w:p>
       <w:r>
-        <w:t xml:space="preserve">2. </w:t>
-      </w:r>
-      <w:r>
-        <w:t xml:space="preserve">Propose further </w:t>
-      </w:r>
-      <w:r>
-        <w:t>questions</w:t>
-      </w:r>
-      <w:r>
-        <w:t xml:space="preserve"> for </w:t>
-      </w:r>
-      <w:r>
-        <w:t>exploration</w:t>
-      </w:r>
-      <w:r>
-        <w:t xml:space="preserve"> or </w:t>
-      </w:r>
-      <w:r>
-        <w:t>additional</w:t>
-      </w:r>
-      <w:r>
-        <w:t xml:space="preserve"> analyses that could be</w:t>
+        <w:t>Th</w:t>
+      </w:r>
+      <w:r>
+        <w:t xml:space="preserve">e </w:t>
+      </w:r>
+      <w:r>
+        <w:t xml:space="preserve">analysis of the Marine Data </w:t>
+      </w:r>
+      <w:r>
+        <w:t>involved several stages</w:t>
+      </w:r>
+      <w:r>
+        <w:t xml:space="preserve"> &amp; plenty of challenges were there</w:t>
+      </w:r>
+      <w:r>
+        <w:t xml:space="preserve"> in each stage.</w:t>
+      </w:r>
+    </w:p>
+    <w:p>
+      <w:r>
+        <w:t xml:space="preserve">If I were to break down according to the Stages </w:t>
+      </w:r>
+      <w:r>
+        <w:t>in the Project it would be =</w:t>
+      </w:r>
+    </w:p>
+    <w:p>
+      <w:pPr>
+        <w:pStyle w:val="ListParagraph"/>
+        <w:numPr>
+          <w:ilvl w:val="0"/>
+          <w:numId w:val="2"/>
+        </w:numPr>
+      </w:pPr>
+      <w:r>
+        <w:t>Data Selection:</w:t>
+      </w:r>
+    </w:p>
+    <w:p>
+      <w:pPr>
+        <w:pStyle w:val="ListParagraph"/>
+        <w:numPr>
+          <w:ilvl w:val="0"/>
+          <w:numId w:val="5"/>
+        </w:numPr>
+      </w:pPr>
+      <w:r>
+        <w:t>That was the Easiest as I have always wanted to Analyse the Data the Company Provided me &amp; I created a Restricted API with the Information needed for this Project.</w:t>
+      </w:r>
+    </w:p>
+    <w:p>
+      <w:pPr>
+        <w:pStyle w:val="ListParagraph"/>
+        <w:numPr>
+          <w:ilvl w:val="0"/>
+          <w:numId w:val="2"/>
+        </w:numPr>
+      </w:pPr>
+      <w:r>
+        <w:t>Data Cleaning</w:t>
+      </w:r>
+      <w:r>
+        <w:t>, Standardisation</w:t>
+      </w:r>
+      <w:r>
+        <w:t xml:space="preserve"> &amp; Pre-</w:t>
+      </w:r>
+      <w:r>
+        <w:t>Processing</w:t>
+      </w:r>
+      <w:r>
+        <w:t>:</w:t>
+      </w:r>
+    </w:p>
+    <w:p>
+      <w:pPr>
+        <w:pStyle w:val="ListParagraph"/>
+        <w:numPr>
+          <w:ilvl w:val="0"/>
+          <w:numId w:val="3"/>
+        </w:numPr>
+      </w:pPr>
+      <w:r>
+        <w:t>Understanding the Data &amp; Possible Analysis was First Challenge</w:t>
+      </w:r>
+    </w:p>
+    <w:p>
+      <w:pPr>
+        <w:pStyle w:val="ListParagraph"/>
+        <w:numPr>
+          <w:ilvl w:val="0"/>
+          <w:numId w:val="3"/>
+        </w:numPr>
+      </w:pPr>
+      <w:r>
+        <w:t>Another Challenge was Understanding how to clean i</w:t>
+      </w:r>
+      <w:r>
+        <w:t>t</w:t>
+      </w:r>
+      <w:r>
+        <w:t xml:space="preserve"> &amp; </w:t>
+      </w:r>
+      <w:r>
+        <w:t>remove error’s</w:t>
+      </w:r>
+      <w:r>
+        <w:t xml:space="preserve"> WHILE not changing the Integrity of the Data.</w:t>
+      </w:r>
+    </w:p>
+    <w:p>
+      <w:pPr>
+        <w:pStyle w:val="ListParagraph"/>
+        <w:numPr>
+          <w:ilvl w:val="0"/>
+          <w:numId w:val="2"/>
+        </w:numPr>
+      </w:pPr>
+      <w:r>
+        <w:t>Exploratory Data Analysis (EDA):</w:t>
+      </w:r>
+    </w:p>
+    <w:p>
+      <w:pPr>
+        <w:pStyle w:val="ListParagraph"/>
+        <w:numPr>
+          <w:ilvl w:val="0"/>
+          <w:numId w:val="3"/>
+        </w:numPr>
+      </w:pPr>
+      <w:r>
+        <w:t xml:space="preserve">This Process </w:t>
+      </w:r>
+      <w:r>
+        <w:t>Involved Creating</w:t>
+      </w:r>
+      <w:r>
+        <w:t xml:space="preserve"> Pivot Tables</w:t>
+      </w:r>
+      <w:r>
+        <w:t>, Heatmap’s, etc…</w:t>
+      </w:r>
+    </w:p>
+    <w:p>
+      <w:pPr>
+        <w:pStyle w:val="ListParagraph"/>
+        <w:numPr>
+          <w:ilvl w:val="0"/>
+          <w:numId w:val="3"/>
+        </w:numPr>
+      </w:pPr>
+      <w:r>
+        <w:t>The main Challenge I faced was that the Original Data Set I had</w:t>
+      </w:r>
+      <w:r>
+        <w:t xml:space="preserve"> no proper Correlation between Columns (which I could anyway identify) so I had to get Creative &amp; figure out Alternative’s</w:t>
+      </w:r>
+      <w:r>
+        <w:t xml:space="preserve"> which ended up me dividing the Table’s into Sub</w:t>
+      </w:r>
+      <w:r>
+        <w:t>-g</w:t>
+      </w:r>
+      <w:r>
+        <w:t>roups.</w:t>
+      </w:r>
+    </w:p>
+    <w:p>
+      <w:pPr>
+        <w:pStyle w:val="ListParagraph"/>
+        <w:numPr>
+          <w:ilvl w:val="0"/>
+          <w:numId w:val="2"/>
+        </w:numPr>
+      </w:pPr>
+      <w:r>
+        <w:t>Statistical Inference</w:t>
+      </w:r>
+      <w:r>
+        <w:t>:</w:t>
+      </w:r>
+    </w:p>
+    <w:p>
+      <w:pPr>
+        <w:pStyle w:val="ListParagraph"/>
+        <w:numPr>
+          <w:ilvl w:val="0"/>
+          <w:numId w:val="3"/>
+        </w:numPr>
+      </w:pPr>
+      <w:r>
+        <w:t>I found this Challenging as I’m still learning Chi</w:t>
+      </w:r>
+      <w:r>
+        <w:rPr>
+          <w:vertAlign w:val="superscript"/>
+        </w:rPr>
+        <w:t>2</w:t>
+      </w:r>
+      <w:r>
+        <w:t xml:space="preserve"> &amp; the other Statistic’s Formula’s</w:t>
+      </w:r>
+    </w:p>
+    <w:p>
+      <w:pPr>
+        <w:pStyle w:val="ListParagraph"/>
+        <w:numPr>
+          <w:ilvl w:val="0"/>
+          <w:numId w:val="3"/>
+        </w:numPr>
+      </w:pPr>
+      <w:r>
+        <w:t>Hence, I needed to do a lot of research on how this is done &amp; why?</w:t>
+      </w:r>
+    </w:p>
+    <w:p>
+      <w:pPr>
+        <w:pStyle w:val="ListParagraph"/>
+        <w:numPr>
+          <w:ilvl w:val="0"/>
+          <w:numId w:val="2"/>
+        </w:numPr>
+      </w:pPr>
+      <w:r>
+        <w:t>Visualisation and Presentation:</w:t>
+      </w:r>
+    </w:p>
+    <w:p>
+      <w:pPr>
+        <w:pStyle w:val="ListParagraph"/>
+        <w:numPr>
+          <w:ilvl w:val="0"/>
+          <w:numId w:val="3"/>
+        </w:numPr>
+      </w:pPr>
+      <w:r>
+        <w:t xml:space="preserve">This was my Favorite Part the Only Challenge was Trying to Figure out how to Further Subdivide &amp;or Categorise the Data </w:t>
+      </w:r>
+      <w:r>
+        <w:t>and then Plot it onto the Same Graph the way I wanted.</w:t>
+      </w:r>
+    </w:p>
+    <w:p>
+      <w:pPr>
+        <w:pStyle w:val="ListParagraph"/>
+        <w:numPr>
+          <w:ilvl w:val="0"/>
+          <w:numId w:val="2"/>
+        </w:numPr>
+      </w:pPr>
+      <w:r>
+        <w:t>Other:</w:t>
+      </w:r>
+    </w:p>
+    <w:p>
+      <w:pPr>
+        <w:pStyle w:val="ListParagraph"/>
+        <w:numPr>
+          <w:ilvl w:val="0"/>
+          <w:numId w:val="3"/>
+        </w:numPr>
+      </w:pPr>
+      <w:r>
+        <w:t>Limited Time as I had a lot more Plan’s on how to Update this (&amp; I will) More than I already Have.</w:t>
+      </w:r>
+    </w:p>
+    <w:p>
+      <w:pPr>
+        <w:rPr>
+          <w:b/>
+          <w:bCs/>
+        </w:rPr>
+      </w:pPr>
+    </w:p>
+    <w:p>
+      <w:pPr>
+        <w:rPr>
+          <w:b/>
+          <w:bCs/>
+        </w:rPr>
+      </w:pPr>
+      <w:r>
+        <w:rPr>
+          <w:b/>
+          <w:bCs/>
+        </w:rPr>
+        <w:t>2. Propose further questions for exploration or additional analyses that could be performed with more advanced techniques.</w:t>
+      </w:r>
+    </w:p>
+    <w:p>
+      <w:pPr>
+        <w:pStyle w:val="ListParagraph"/>
+        <w:numPr>
+          <w:ilvl w:val="0"/>
+          <w:numId w:val="16"/>
+        </w:numPr>
+        <w:rPr>
+          <w:b/>
+          <w:bCs/>
+        </w:rPr>
+      </w:pPr>
+      <w:r>
+        <w:rPr>
+          <w:u w:val="single"/>
+        </w:rPr>
+        <w:t>Predictive Analysis/Forecasting:</w:t>
+      </w:r>
+      <w:r>
+        <w:t xml:space="preserve"> The Whole Reason I wanted to work on this Data-set is because one of my End Goals for doing this Course is that </w:t>
+      </w:r>
+      <w:r>
+        <w:t>I will be able to Help the Company Create Forecast’s &amp; Optimise their Inventory, which should reduce Losses.</w:t>
+      </w:r>
+    </w:p>
+    <w:p>
+      <w:pPr>
+        <w:pStyle w:val="ListParagraph"/>
+        <w:numPr>
+          <w:ilvl w:val="0"/>
+          <w:numId w:val="16"/>
+        </w:numPr>
+        <w:rPr>
+          <w:b/>
+          <w:bCs/>
+        </w:rPr>
+      </w:pPr>
+      <w:r>
+        <w:rPr>
+          <w:u w:val="single"/>
+        </w:rPr>
+        <w:t>Machine Learning for Pattern Recognition:</w:t>
+      </w:r>
+      <w:r>
+        <w:t xml:space="preserve"> This would be a Solution for another Problem the Company Faces which is that</w:t>
+      </w:r>
+      <w:r>
+        <w:t xml:space="preserve"> User’s add a lot of Incorrect Data during their Manual Entry. I want a ML </w:t>
+      </w:r>
+      <w:r>
+        <w:t>Program</w:t>
+      </w:r>
+      <w:r>
+        <w:t xml:space="preserve"> to identify Outliers &amp;or Errors in the Data to Flag/Notify to the</w:t>
+      </w:r>
+      <w:r>
+        <w:t xml:space="preserve"> Management and Users.</w:t>
+      </w:r>
+    </w:p>
+    <w:p>
+      <w:pPr>
+        <w:pStyle w:val="ListParagraph"/>
+        <w:numPr>
+          <w:ilvl w:val="0"/>
+          <w:numId w:val="16"/>
+        </w:numPr>
+        <w:rPr>
+          <w:b/>
+          <w:bCs/>
+        </w:rPr>
+      </w:pPr>
+      <w:r>
+        <w:rPr>
+          <w:u w:val="single"/>
+        </w:rPr>
+        <w:t>Updates to the API:</w:t>
       </w:r>
       <w:r>
         <w:t xml:space="preserve"> </w:t>
       </w:r>
       <w:r>
-        <w:t>performed with more</w:t>
+        <w:t>Merging Data from Other Tables which will support the Analysis.</w:t>
+      </w:r>
+    </w:p>
+    <w:p>
+      <w:pPr>
+        <w:pStyle w:val="ListParagraph"/>
+        <w:numPr>
+          <w:ilvl w:val="0"/>
+          <w:numId w:val="16"/>
+        </w:numPr>
+        <w:rPr>
+          <w:b/>
+          <w:bCs/>
+        </w:rPr>
+      </w:pPr>
+      <w:r>
+        <w:rPr>
+          <w:u w:val="single"/>
+        </w:rPr>
+        <w:t>Updates to the Cleaning Process:</w:t>
+      </w:r>
+      <w:r>
+        <w:t xml:space="preserve"> Have Planned Selenium Web Scrappers which should help fill up missing Values in Few Particular Columns.</w:t>
+      </w:r>
+    </w:p>
+    <w:p>
+      <w:pPr>
+        <w:pStyle w:val="ListParagraph"/>
+        <w:numPr>
+          <w:ilvl w:val="0"/>
+          <w:numId w:val="16"/>
+        </w:numPr>
+        <w:rPr>
+          <w:b/>
+          <w:bCs/>
+        </w:rPr>
+      </w:pPr>
+      <w:r>
+        <w:rPr>
+          <w:u w:val="single"/>
+        </w:rPr>
+        <w:t>Advanced Data Visualisation:</w:t>
       </w:r>
       <w:r>
         <w:t xml:space="preserve"> </w:t>
       </w:r>
       <w:r>
-        <w:t>advanced techniques.</w:t>
+        <w:t>Create a</w:t>
+      </w:r>
+      <w:r>
+        <w:t>n Interactive</w:t>
+      </w:r>
+      <w:r>
+        <w:t xml:space="preserve"> Dashboard for Company Management</w:t>
+      </w:r>
+      <w:r>
+        <w:t xml:space="preserve"> to help them make Decisions.</w:t>
       </w:r>
     </w:p>
     <w:sectPr>
@@ -64,17 +458,769 @@
 </w:document>
 </file>
 
+<file path=word/numbering.xml><?xml version="1.0" encoding="utf-8"?>
+<w:numbering xmlns:wpc="http://schemas.microsoft.com/office/word/2010/wordprocessingCanvas" xmlns:cx="http://schemas.microsoft.com/office/drawing/2014/chartex" xmlns:cx1="http://schemas.microsoft.com/office/drawing/2015/9/8/chartex" xmlns:cx2="http://schemas.microsoft.com/office/drawing/2015/10/21/chartex" xmlns:cx3="http://schemas.microsoft.com/office/drawing/2016/5/9/chartex" xmlns:cx4="http://schemas.microsoft.com/office/drawing/2016/5/10/chartex" xmlns:cx5="http://schemas.microsoft.com/office/drawing/2016/5/11/chartex" xmlns:cx6="http://schemas.microsoft.com/office/drawing/2016/5/12/chartex" xmlns:cx7="http://schemas.microsoft.com/office/drawing/2016/5/13/chartex" xmlns:cx8="http://schemas.microsoft.com/office/drawing/2016/5/14/chartex" xmlns:mc="http://schemas.openxmlformats.org/markup-compatibility/2006" xmlns:aink="http://schemas.microsoft.com/office/drawing/2016/ink" xmlns:am3d="http://schemas.microsoft.com/office/drawing/2017/model3d" xmlns:o="urn:schemas-microsoft-com:office:office" xmlns:oel="http://schemas.microsoft.com/office/2019/extlst" xmlns:r="http://schemas.openxmlformats.org/officeDocument/2006/relationships" xmlns:m="http://schemas.openxmlformats.org/officeDocument/2006/math" xmlns:v="urn:schemas-microsoft-com:vml" xmlns:wp14="http://schemas.microsoft.com/office/word/2010/wordprocessingDrawing" xmlns:wp="http://schemas.openxmlformats.org/drawingml/2006/wordprocessingDrawing" xmlns:w10="urn:schemas-microsoft-com:office:word" xmlns:w="http://schemas.openxmlformats.org/wordprocessingml/2006/main" xmlns:w14="http://schemas.microsoft.com/office/word/2010/wordml" xmlns:w15="http://schemas.microsoft.com/office/word/2012/wordml" xmlns:w16cex="http://schemas.microsoft.com/office/word/2018/wordml/cex" xmlns:w16cid="http://schemas.microsoft.com/office/word/2016/wordml/cid" xmlns:w16="http://schemas.microsoft.com/office/word/2018/wordml" xmlns:w16du="http://schemas.microsoft.com/office/word/2023/wordml/word16du" xmlns:w16sdtdh="http://schemas.microsoft.com/office/word/2020/wordml/sdtdatahash" xmlns:w16sdtfl="http://schemas.microsoft.com/office/word/2024/wordml/sdtformatlock" xmlns:w16se="http://schemas.microsoft.com/office/word/2015/wordml/symex" xmlns:wpg="http://schemas.microsoft.com/office/word/2010/wordprocessingGroup" xmlns:wpi="http://schemas.microsoft.com/office/word/2010/wordprocessingInk" xmlns:wne="http://schemas.microsoft.com/office/word/2006/wordml" xmlns:wps="http://schemas.microsoft.com/office/word/2010/wordprocessingShape" mc:Ignorable="w14 w15 w16se w16cid w16 w16cex w16sdtdh w16sdtfl w16du wp14">
+  <w:abstractNum w:abstractNumId="0" w15:restartNumberingAfterBreak="0">
+    <w:nsid w:val="0B001F86"/>
+    <w:multiLevelType w:val="hybridMultilevel"/>
+    <w:tmpl w:val="BA84F7FC"/>
+    <w:lvl w:ilvl="0" w:tplc="EBC2FB78">
+      <w:start w:val="1"/>
+      <w:numFmt w:val="bullet"/>
+      <w:lvlText w:val="-"/>
+      <w:lvlJc w:val="left"/>
+      <w:pPr>
+        <w:ind w:left="1080" w:hanging="360"/>
+      </w:pPr>
+      <w:rPr>
+        <w:rFonts w:ascii="Calibri" w:eastAsiaTheme="minorHAnsi" w:hAnsi="Calibri" w:cs="Calibri" w:hint="default"/>
+      </w:rPr>
+    </w:lvl>
+    <w:lvl w:ilvl="1" w:tplc="10090003" w:tentative="1">
+      <w:start w:val="1"/>
+      <w:numFmt w:val="bullet"/>
+      <w:lvlText w:val="o"/>
+      <w:lvlJc w:val="left"/>
+      <w:pPr>
+        <w:ind w:left="1800" w:hanging="360"/>
+      </w:pPr>
+      <w:rPr>
+        <w:rFonts w:ascii="Courier New" w:hAnsi="Courier New" w:cs="Courier New" w:hint="default"/>
+      </w:rPr>
+    </w:lvl>
+    <w:lvl w:ilvl="2" w:tplc="10090005" w:tentative="1">
+      <w:start w:val="1"/>
+      <w:numFmt w:val="bullet"/>
+      <w:lvlText w:val=""/>
+      <w:lvlJc w:val="left"/>
+      <w:pPr>
+        <w:ind w:left="2520" w:hanging="360"/>
+      </w:pPr>
+      <w:rPr>
+        <w:rFonts w:ascii="Wingdings" w:hAnsi="Wingdings" w:hint="default"/>
+      </w:rPr>
+    </w:lvl>
+    <w:lvl w:ilvl="3" w:tplc="10090001" w:tentative="1">
+      <w:start w:val="1"/>
+      <w:numFmt w:val="bullet"/>
+      <w:lvlText w:val=""/>
+      <w:lvlJc w:val="left"/>
+      <w:pPr>
+        <w:ind w:left="3240" w:hanging="360"/>
+      </w:pPr>
+      <w:rPr>
+        <w:rFonts w:ascii="Symbol" w:hAnsi="Symbol" w:hint="default"/>
+      </w:rPr>
+    </w:lvl>
+    <w:lvl w:ilvl="4" w:tplc="10090003" w:tentative="1">
+      <w:start w:val="1"/>
+      <w:numFmt w:val="bullet"/>
+      <w:lvlText w:val="o"/>
+      <w:lvlJc w:val="left"/>
+      <w:pPr>
+        <w:ind w:left="3960" w:hanging="360"/>
+      </w:pPr>
+      <w:rPr>
+        <w:rFonts w:ascii="Courier New" w:hAnsi="Courier New" w:cs="Courier New" w:hint="default"/>
+      </w:rPr>
+    </w:lvl>
+    <w:lvl w:ilvl="5" w:tplc="10090005" w:tentative="1">
+      <w:start w:val="1"/>
+      <w:numFmt w:val="bullet"/>
+      <w:lvlText w:val=""/>
+      <w:lvlJc w:val="left"/>
+      <w:pPr>
+        <w:ind w:left="4680" w:hanging="360"/>
+      </w:pPr>
+      <w:rPr>
+        <w:rFonts w:ascii="Wingdings" w:hAnsi="Wingdings" w:hint="default"/>
+      </w:rPr>
+    </w:lvl>
+    <w:lvl w:ilvl="6" w:tplc="10090001" w:tentative="1">
+      <w:start w:val="1"/>
+      <w:numFmt w:val="bullet"/>
+      <w:lvlText w:val=""/>
+      <w:lvlJc w:val="left"/>
+      <w:pPr>
+        <w:ind w:left="5400" w:hanging="360"/>
+      </w:pPr>
+      <w:rPr>
+        <w:rFonts w:ascii="Symbol" w:hAnsi="Symbol" w:hint="default"/>
+      </w:rPr>
+    </w:lvl>
+    <w:lvl w:ilvl="7" w:tplc="10090003" w:tentative="1">
+      <w:start w:val="1"/>
+      <w:numFmt w:val="bullet"/>
+      <w:lvlText w:val="o"/>
+      <w:lvlJc w:val="left"/>
+      <w:pPr>
+        <w:ind w:left="6120" w:hanging="360"/>
+      </w:pPr>
+      <w:rPr>
+        <w:rFonts w:ascii="Courier New" w:hAnsi="Courier New" w:cs="Courier New" w:hint="default"/>
+      </w:rPr>
+    </w:lvl>
+    <w:lvl w:ilvl="8" w:tplc="10090005" w:tentative="1">
+      <w:start w:val="1"/>
+      <w:numFmt w:val="bullet"/>
+      <w:lvlText w:val=""/>
+      <w:lvlJc w:val="left"/>
+      <w:pPr>
+        <w:ind w:left="6840" w:hanging="360"/>
+      </w:pPr>
+      <w:rPr>
+        <w:rFonts w:ascii="Wingdings" w:hAnsi="Wingdings" w:hint="default"/>
+      </w:rPr>
+    </w:lvl>
+  </w:abstractNum>
+  <w:abstractNum w:abstractNumId="1" w15:restartNumberingAfterBreak="0">
+    <w:nsid w:val="1482775B"/>
+    <w:multiLevelType w:val="multilevel"/>
+    <w:tmpl w:val="0EBA3C40"/>
+    <w:lvl w:ilvl="0">
+      <w:start w:val="1"/>
+      <w:numFmt w:val="decimal"/>
+      <w:pStyle w:val="Heading1"/>
+      <w:lvlText w:val="%1"/>
+      <w:lvlJc w:val="left"/>
+      <w:pPr>
+        <w:ind w:left="432" w:hanging="432"/>
+      </w:pPr>
+    </w:lvl>
+    <w:lvl w:ilvl="1">
+      <w:start w:val="1"/>
+      <w:numFmt w:val="decimal"/>
+      <w:pStyle w:val="Heading2"/>
+      <w:lvlText w:val="%1.%2"/>
+      <w:lvlJc w:val="left"/>
+      <w:pPr>
+        <w:ind w:left="576" w:hanging="576"/>
+      </w:pPr>
+    </w:lvl>
+    <w:lvl w:ilvl="2">
+      <w:start w:val="1"/>
+      <w:numFmt w:val="decimal"/>
+      <w:pStyle w:val="Heading3"/>
+      <w:lvlText w:val="%1.%2.%3"/>
+      <w:lvlJc w:val="left"/>
+      <w:pPr>
+        <w:ind w:left="720" w:hanging="720"/>
+      </w:pPr>
+    </w:lvl>
+    <w:lvl w:ilvl="3">
+      <w:start w:val="1"/>
+      <w:numFmt w:val="decimal"/>
+      <w:pStyle w:val="Heading4"/>
+      <w:lvlText w:val="%1.%2.%3.%4"/>
+      <w:lvlJc w:val="left"/>
+      <w:pPr>
+        <w:ind w:left="864" w:hanging="864"/>
+      </w:pPr>
+    </w:lvl>
+    <w:lvl w:ilvl="4">
+      <w:start w:val="1"/>
+      <w:numFmt w:val="decimal"/>
+      <w:pStyle w:val="Heading5"/>
+      <w:lvlText w:val="%1.%2.%3.%4.%5"/>
+      <w:lvlJc w:val="left"/>
+      <w:pPr>
+        <w:ind w:left="1008" w:hanging="1008"/>
+      </w:pPr>
+    </w:lvl>
+    <w:lvl w:ilvl="5">
+      <w:start w:val="1"/>
+      <w:numFmt w:val="decimal"/>
+      <w:pStyle w:val="Heading6"/>
+      <w:lvlText w:val="%1.%2.%3.%4.%5.%6"/>
+      <w:lvlJc w:val="left"/>
+      <w:pPr>
+        <w:ind w:left="1152" w:hanging="1152"/>
+      </w:pPr>
+    </w:lvl>
+    <w:lvl w:ilvl="6">
+      <w:start w:val="1"/>
+      <w:numFmt w:val="decimal"/>
+      <w:pStyle w:val="Heading7"/>
+      <w:lvlText w:val="%1.%2.%3.%4.%5.%6.%7"/>
+      <w:lvlJc w:val="left"/>
+      <w:pPr>
+        <w:ind w:left="1296" w:hanging="1296"/>
+      </w:pPr>
+    </w:lvl>
+    <w:lvl w:ilvl="7">
+      <w:start w:val="1"/>
+      <w:numFmt w:val="decimal"/>
+      <w:pStyle w:val="Heading8"/>
+      <w:lvlText w:val="%1.%2.%3.%4.%5.%6.%7.%8"/>
+      <w:lvlJc w:val="left"/>
+      <w:pPr>
+        <w:ind w:left="1440" w:hanging="1440"/>
+      </w:pPr>
+    </w:lvl>
+    <w:lvl w:ilvl="8">
+      <w:start w:val="1"/>
+      <w:numFmt w:val="decimal"/>
+      <w:pStyle w:val="Heading9"/>
+      <w:lvlText w:val="%1.%2.%3.%4.%5.%6.%7.%8.%9"/>
+      <w:lvlJc w:val="left"/>
+      <w:pPr>
+        <w:ind w:left="1584" w:hanging="1584"/>
+      </w:pPr>
+    </w:lvl>
+  </w:abstractNum>
+  <w:abstractNum w:abstractNumId="2" w15:restartNumberingAfterBreak="0">
+    <w:nsid w:val="21143140"/>
+    <w:multiLevelType w:val="hybridMultilevel"/>
+    <w:tmpl w:val="F7CE46D8"/>
+    <w:lvl w:ilvl="0" w:tplc="B13CC018">
+      <w:start w:val="4"/>
+      <w:numFmt w:val="bullet"/>
+      <w:lvlText w:val="-"/>
+      <w:lvlJc w:val="left"/>
+      <w:pPr>
+        <w:ind w:left="720" w:hanging="360"/>
+      </w:pPr>
+      <w:rPr>
+        <w:rFonts w:ascii="Calibri" w:eastAsiaTheme="minorHAnsi" w:hAnsi="Calibri" w:cs="Calibri" w:hint="default"/>
+      </w:rPr>
+    </w:lvl>
+    <w:lvl w:ilvl="1" w:tplc="10090003" w:tentative="1">
+      <w:start w:val="1"/>
+      <w:numFmt w:val="bullet"/>
+      <w:lvlText w:val="o"/>
+      <w:lvlJc w:val="left"/>
+      <w:pPr>
+        <w:ind w:left="1440" w:hanging="360"/>
+      </w:pPr>
+      <w:rPr>
+        <w:rFonts w:ascii="Courier New" w:hAnsi="Courier New" w:cs="Courier New" w:hint="default"/>
+      </w:rPr>
+    </w:lvl>
+    <w:lvl w:ilvl="2" w:tplc="10090005" w:tentative="1">
+      <w:start w:val="1"/>
+      <w:numFmt w:val="bullet"/>
+      <w:lvlText w:val=""/>
+      <w:lvlJc w:val="left"/>
+      <w:pPr>
+        <w:ind w:left="2160" w:hanging="360"/>
+      </w:pPr>
+      <w:rPr>
+        <w:rFonts w:ascii="Wingdings" w:hAnsi="Wingdings" w:hint="default"/>
+      </w:rPr>
+    </w:lvl>
+    <w:lvl w:ilvl="3" w:tplc="10090001" w:tentative="1">
+      <w:start w:val="1"/>
+      <w:numFmt w:val="bullet"/>
+      <w:lvlText w:val=""/>
+      <w:lvlJc w:val="left"/>
+      <w:pPr>
+        <w:ind w:left="2880" w:hanging="360"/>
+      </w:pPr>
+      <w:rPr>
+        <w:rFonts w:ascii="Symbol" w:hAnsi="Symbol" w:hint="default"/>
+      </w:rPr>
+    </w:lvl>
+    <w:lvl w:ilvl="4" w:tplc="10090003" w:tentative="1">
+      <w:start w:val="1"/>
+      <w:numFmt w:val="bullet"/>
+      <w:lvlText w:val="o"/>
+      <w:lvlJc w:val="left"/>
+      <w:pPr>
+        <w:ind w:left="3600" w:hanging="360"/>
+      </w:pPr>
+      <w:rPr>
+        <w:rFonts w:ascii="Courier New" w:hAnsi="Courier New" w:cs="Courier New" w:hint="default"/>
+      </w:rPr>
+    </w:lvl>
+    <w:lvl w:ilvl="5" w:tplc="10090005" w:tentative="1">
+      <w:start w:val="1"/>
+      <w:numFmt w:val="bullet"/>
+      <w:lvlText w:val=""/>
+      <w:lvlJc w:val="left"/>
+      <w:pPr>
+        <w:ind w:left="4320" w:hanging="360"/>
+      </w:pPr>
+      <w:rPr>
+        <w:rFonts w:ascii="Wingdings" w:hAnsi="Wingdings" w:hint="default"/>
+      </w:rPr>
+    </w:lvl>
+    <w:lvl w:ilvl="6" w:tplc="10090001" w:tentative="1">
+      <w:start w:val="1"/>
+      <w:numFmt w:val="bullet"/>
+      <w:lvlText w:val=""/>
+      <w:lvlJc w:val="left"/>
+      <w:pPr>
+        <w:ind w:left="5040" w:hanging="360"/>
+      </w:pPr>
+      <w:rPr>
+        <w:rFonts w:ascii="Symbol" w:hAnsi="Symbol" w:hint="default"/>
+      </w:rPr>
+    </w:lvl>
+    <w:lvl w:ilvl="7" w:tplc="10090003" w:tentative="1">
+      <w:start w:val="1"/>
+      <w:numFmt w:val="bullet"/>
+      <w:lvlText w:val="o"/>
+      <w:lvlJc w:val="left"/>
+      <w:pPr>
+        <w:ind w:left="5760" w:hanging="360"/>
+      </w:pPr>
+      <w:rPr>
+        <w:rFonts w:ascii="Courier New" w:hAnsi="Courier New" w:cs="Courier New" w:hint="default"/>
+      </w:rPr>
+    </w:lvl>
+    <w:lvl w:ilvl="8" w:tplc="10090005" w:tentative="1">
+      <w:start w:val="1"/>
+      <w:numFmt w:val="bullet"/>
+      <w:lvlText w:val=""/>
+      <w:lvlJc w:val="left"/>
+      <w:pPr>
+        <w:ind w:left="6480" w:hanging="360"/>
+      </w:pPr>
+      <w:rPr>
+        <w:rFonts w:ascii="Wingdings" w:hAnsi="Wingdings" w:hint="default"/>
+      </w:rPr>
+    </w:lvl>
+  </w:abstractNum>
+  <w:abstractNum w:abstractNumId="3" w15:restartNumberingAfterBreak="0">
+    <w:nsid w:val="22862963"/>
+    <w:multiLevelType w:val="hybridMultilevel"/>
+    <w:tmpl w:val="68CAA4C4"/>
+    <w:lvl w:ilvl="0" w:tplc="9F60CE22">
+      <w:start w:val="1"/>
+      <w:numFmt w:val="lowerLetter"/>
+      <w:lvlText w:val="%1)"/>
+      <w:lvlJc w:val="left"/>
+      <w:pPr>
+        <w:ind w:left="720" w:hanging="360"/>
+      </w:pPr>
+      <w:rPr>
+        <w:b w:val="0"/>
+        <w:bCs w:val="0"/>
+      </w:rPr>
+    </w:lvl>
+    <w:lvl w:ilvl="1" w:tplc="10090019" w:tentative="1">
+      <w:start w:val="1"/>
+      <w:numFmt w:val="lowerLetter"/>
+      <w:lvlText w:val="%2."/>
+      <w:lvlJc w:val="left"/>
+      <w:pPr>
+        <w:ind w:left="1440" w:hanging="360"/>
+      </w:pPr>
+    </w:lvl>
+    <w:lvl w:ilvl="2" w:tplc="1009001B" w:tentative="1">
+      <w:start w:val="1"/>
+      <w:numFmt w:val="lowerRoman"/>
+      <w:lvlText w:val="%3."/>
+      <w:lvlJc w:val="right"/>
+      <w:pPr>
+        <w:ind w:left="2160" w:hanging="180"/>
+      </w:pPr>
+    </w:lvl>
+    <w:lvl w:ilvl="3" w:tplc="1009000F" w:tentative="1">
+      <w:start w:val="1"/>
+      <w:numFmt w:val="decimal"/>
+      <w:lvlText w:val="%4."/>
+      <w:lvlJc w:val="left"/>
+      <w:pPr>
+        <w:ind w:left="2880" w:hanging="360"/>
+      </w:pPr>
+    </w:lvl>
+    <w:lvl w:ilvl="4" w:tplc="10090019" w:tentative="1">
+      <w:start w:val="1"/>
+      <w:numFmt w:val="lowerLetter"/>
+      <w:lvlText w:val="%5."/>
+      <w:lvlJc w:val="left"/>
+      <w:pPr>
+        <w:ind w:left="3600" w:hanging="360"/>
+      </w:pPr>
+    </w:lvl>
+    <w:lvl w:ilvl="5" w:tplc="1009001B" w:tentative="1">
+      <w:start w:val="1"/>
+      <w:numFmt w:val="lowerRoman"/>
+      <w:lvlText w:val="%6."/>
+      <w:lvlJc w:val="right"/>
+      <w:pPr>
+        <w:ind w:left="4320" w:hanging="180"/>
+      </w:pPr>
+    </w:lvl>
+    <w:lvl w:ilvl="6" w:tplc="1009000F" w:tentative="1">
+      <w:start w:val="1"/>
+      <w:numFmt w:val="decimal"/>
+      <w:lvlText w:val="%7."/>
+      <w:lvlJc w:val="left"/>
+      <w:pPr>
+        <w:ind w:left="5040" w:hanging="360"/>
+      </w:pPr>
+    </w:lvl>
+    <w:lvl w:ilvl="7" w:tplc="10090019" w:tentative="1">
+      <w:start w:val="1"/>
+      <w:numFmt w:val="lowerLetter"/>
+      <w:lvlText w:val="%8."/>
+      <w:lvlJc w:val="left"/>
+      <w:pPr>
+        <w:ind w:left="5760" w:hanging="360"/>
+      </w:pPr>
+    </w:lvl>
+    <w:lvl w:ilvl="8" w:tplc="1009001B" w:tentative="1">
+      <w:start w:val="1"/>
+      <w:numFmt w:val="lowerRoman"/>
+      <w:lvlText w:val="%9."/>
+      <w:lvlJc w:val="right"/>
+      <w:pPr>
+        <w:ind w:left="6480" w:hanging="180"/>
+      </w:pPr>
+    </w:lvl>
+  </w:abstractNum>
+  <w:abstractNum w:abstractNumId="4" w15:restartNumberingAfterBreak="0">
+    <w:nsid w:val="30A72871"/>
+    <w:multiLevelType w:val="hybridMultilevel"/>
+    <w:tmpl w:val="0234BEE8"/>
+    <w:lvl w:ilvl="0" w:tplc="B3181F3E">
+      <w:numFmt w:val="bullet"/>
+      <w:lvlText w:val="-"/>
+      <w:lvlJc w:val="left"/>
+      <w:pPr>
+        <w:ind w:left="1080" w:hanging="360"/>
+      </w:pPr>
+      <w:rPr>
+        <w:rFonts w:ascii="Calibri" w:eastAsiaTheme="minorHAnsi" w:hAnsi="Calibri" w:cs="Calibri" w:hint="default"/>
+      </w:rPr>
+    </w:lvl>
+    <w:lvl w:ilvl="1" w:tplc="10090003" w:tentative="1">
+      <w:start w:val="1"/>
+      <w:numFmt w:val="bullet"/>
+      <w:lvlText w:val="o"/>
+      <w:lvlJc w:val="left"/>
+      <w:pPr>
+        <w:ind w:left="1800" w:hanging="360"/>
+      </w:pPr>
+      <w:rPr>
+        <w:rFonts w:ascii="Courier New" w:hAnsi="Courier New" w:cs="Courier New" w:hint="default"/>
+      </w:rPr>
+    </w:lvl>
+    <w:lvl w:ilvl="2" w:tplc="10090005" w:tentative="1">
+      <w:start w:val="1"/>
+      <w:numFmt w:val="bullet"/>
+      <w:lvlText w:val=""/>
+      <w:lvlJc w:val="left"/>
+      <w:pPr>
+        <w:ind w:left="2520" w:hanging="360"/>
+      </w:pPr>
+      <w:rPr>
+        <w:rFonts w:ascii="Wingdings" w:hAnsi="Wingdings" w:hint="default"/>
+      </w:rPr>
+    </w:lvl>
+    <w:lvl w:ilvl="3" w:tplc="10090001" w:tentative="1">
+      <w:start w:val="1"/>
+      <w:numFmt w:val="bullet"/>
+      <w:lvlText w:val=""/>
+      <w:lvlJc w:val="left"/>
+      <w:pPr>
+        <w:ind w:left="3240" w:hanging="360"/>
+      </w:pPr>
+      <w:rPr>
+        <w:rFonts w:ascii="Symbol" w:hAnsi="Symbol" w:hint="default"/>
+      </w:rPr>
+    </w:lvl>
+    <w:lvl w:ilvl="4" w:tplc="10090003" w:tentative="1">
+      <w:start w:val="1"/>
+      <w:numFmt w:val="bullet"/>
+      <w:lvlText w:val="o"/>
+      <w:lvlJc w:val="left"/>
+      <w:pPr>
+        <w:ind w:left="3960" w:hanging="360"/>
+      </w:pPr>
+      <w:rPr>
+        <w:rFonts w:ascii="Courier New" w:hAnsi="Courier New" w:cs="Courier New" w:hint="default"/>
+      </w:rPr>
+    </w:lvl>
+    <w:lvl w:ilvl="5" w:tplc="10090005" w:tentative="1">
+      <w:start w:val="1"/>
+      <w:numFmt w:val="bullet"/>
+      <w:lvlText w:val=""/>
+      <w:lvlJc w:val="left"/>
+      <w:pPr>
+        <w:ind w:left="4680" w:hanging="360"/>
+      </w:pPr>
+      <w:rPr>
+        <w:rFonts w:ascii="Wingdings" w:hAnsi="Wingdings" w:hint="default"/>
+      </w:rPr>
+    </w:lvl>
+    <w:lvl w:ilvl="6" w:tplc="10090001" w:tentative="1">
+      <w:start w:val="1"/>
+      <w:numFmt w:val="bullet"/>
+      <w:lvlText w:val=""/>
+      <w:lvlJc w:val="left"/>
+      <w:pPr>
+        <w:ind w:left="5400" w:hanging="360"/>
+      </w:pPr>
+      <w:rPr>
+        <w:rFonts w:ascii="Symbol" w:hAnsi="Symbol" w:hint="default"/>
+      </w:rPr>
+    </w:lvl>
+    <w:lvl w:ilvl="7" w:tplc="10090003" w:tentative="1">
+      <w:start w:val="1"/>
+      <w:numFmt w:val="bullet"/>
+      <w:lvlText w:val="o"/>
+      <w:lvlJc w:val="left"/>
+      <w:pPr>
+        <w:ind w:left="6120" w:hanging="360"/>
+      </w:pPr>
+      <w:rPr>
+        <w:rFonts w:ascii="Courier New" w:hAnsi="Courier New" w:cs="Courier New" w:hint="default"/>
+      </w:rPr>
+    </w:lvl>
+    <w:lvl w:ilvl="8" w:tplc="10090005" w:tentative="1">
+      <w:start w:val="1"/>
+      <w:numFmt w:val="bullet"/>
+      <w:lvlText w:val=""/>
+      <w:lvlJc w:val="left"/>
+      <w:pPr>
+        <w:ind w:left="6840" w:hanging="360"/>
+      </w:pPr>
+      <w:rPr>
+        <w:rFonts w:ascii="Wingdings" w:hAnsi="Wingdings" w:hint="default"/>
+      </w:rPr>
+    </w:lvl>
+  </w:abstractNum>
+  <w:abstractNum w:abstractNumId="5" w15:restartNumberingAfterBreak="0">
+    <w:nsid w:val="631313B3"/>
+    <w:multiLevelType w:val="hybridMultilevel"/>
+    <w:tmpl w:val="3914FC1A"/>
+    <w:lvl w:ilvl="0" w:tplc="1009000F">
+      <w:start w:val="1"/>
+      <w:numFmt w:val="decimal"/>
+      <w:lvlText w:val="%1."/>
+      <w:lvlJc w:val="left"/>
+      <w:pPr>
+        <w:ind w:left="720" w:hanging="360"/>
+      </w:pPr>
+      <w:rPr>
+        <w:rFonts w:hint="default"/>
+      </w:rPr>
+    </w:lvl>
+    <w:lvl w:ilvl="1" w:tplc="10090019" w:tentative="1">
+      <w:start w:val="1"/>
+      <w:numFmt w:val="lowerLetter"/>
+      <w:lvlText w:val="%2."/>
+      <w:lvlJc w:val="left"/>
+      <w:pPr>
+        <w:ind w:left="1440" w:hanging="360"/>
+      </w:pPr>
+    </w:lvl>
+    <w:lvl w:ilvl="2" w:tplc="1009001B" w:tentative="1">
+      <w:start w:val="1"/>
+      <w:numFmt w:val="lowerRoman"/>
+      <w:lvlText w:val="%3."/>
+      <w:lvlJc w:val="right"/>
+      <w:pPr>
+        <w:ind w:left="2160" w:hanging="180"/>
+      </w:pPr>
+    </w:lvl>
+    <w:lvl w:ilvl="3" w:tplc="1009000F" w:tentative="1">
+      <w:start w:val="1"/>
+      <w:numFmt w:val="decimal"/>
+      <w:lvlText w:val="%4."/>
+      <w:lvlJc w:val="left"/>
+      <w:pPr>
+        <w:ind w:left="2880" w:hanging="360"/>
+      </w:pPr>
+    </w:lvl>
+    <w:lvl w:ilvl="4" w:tplc="10090019" w:tentative="1">
+      <w:start w:val="1"/>
+      <w:numFmt w:val="lowerLetter"/>
+      <w:lvlText w:val="%5."/>
+      <w:lvlJc w:val="left"/>
+      <w:pPr>
+        <w:ind w:left="3600" w:hanging="360"/>
+      </w:pPr>
+    </w:lvl>
+    <w:lvl w:ilvl="5" w:tplc="1009001B" w:tentative="1">
+      <w:start w:val="1"/>
+      <w:numFmt w:val="lowerRoman"/>
+      <w:lvlText w:val="%6."/>
+      <w:lvlJc w:val="right"/>
+      <w:pPr>
+        <w:ind w:left="4320" w:hanging="180"/>
+      </w:pPr>
+    </w:lvl>
+    <w:lvl w:ilvl="6" w:tplc="1009000F" w:tentative="1">
+      <w:start w:val="1"/>
+      <w:numFmt w:val="decimal"/>
+      <w:lvlText w:val="%7."/>
+      <w:lvlJc w:val="left"/>
+      <w:pPr>
+        <w:ind w:left="5040" w:hanging="360"/>
+      </w:pPr>
+    </w:lvl>
+    <w:lvl w:ilvl="7" w:tplc="10090019" w:tentative="1">
+      <w:start w:val="1"/>
+      <w:numFmt w:val="lowerLetter"/>
+      <w:lvlText w:val="%8."/>
+      <w:lvlJc w:val="left"/>
+      <w:pPr>
+        <w:ind w:left="5760" w:hanging="360"/>
+      </w:pPr>
+    </w:lvl>
+    <w:lvl w:ilvl="8" w:tplc="1009001B" w:tentative="1">
+      <w:start w:val="1"/>
+      <w:numFmt w:val="lowerRoman"/>
+      <w:lvlText w:val="%9."/>
+      <w:lvlJc w:val="right"/>
+      <w:pPr>
+        <w:ind w:left="6480" w:hanging="180"/>
+      </w:pPr>
+    </w:lvl>
+  </w:abstractNum>
+  <w:abstractNum w:abstractNumId="6" w15:restartNumberingAfterBreak="0">
+    <w:nsid w:val="65653014"/>
+    <w:multiLevelType w:val="hybridMultilevel"/>
+    <w:tmpl w:val="A5B2249C"/>
+    <w:lvl w:ilvl="0" w:tplc="10090017">
+      <w:start w:val="1"/>
+      <w:numFmt w:val="lowerLetter"/>
+      <w:lvlText w:val="%1)"/>
+      <w:lvlJc w:val="left"/>
+      <w:pPr>
+        <w:ind w:left="720" w:hanging="360"/>
+      </w:pPr>
+      <w:rPr>
+        <w:rFonts w:hint="default"/>
+      </w:rPr>
+    </w:lvl>
+    <w:lvl w:ilvl="1" w:tplc="10090019">
+      <w:start w:val="1"/>
+      <w:numFmt w:val="lowerLetter"/>
+      <w:lvlText w:val="%2."/>
+      <w:lvlJc w:val="left"/>
+      <w:pPr>
+        <w:ind w:left="1440" w:hanging="360"/>
+      </w:pPr>
+    </w:lvl>
+    <w:lvl w:ilvl="2" w:tplc="1009001B" w:tentative="1">
+      <w:start w:val="1"/>
+      <w:numFmt w:val="lowerRoman"/>
+      <w:lvlText w:val="%3."/>
+      <w:lvlJc w:val="right"/>
+      <w:pPr>
+        <w:ind w:left="2160" w:hanging="180"/>
+      </w:pPr>
+    </w:lvl>
+    <w:lvl w:ilvl="3" w:tplc="1009000F" w:tentative="1">
+      <w:start w:val="1"/>
+      <w:numFmt w:val="decimal"/>
+      <w:lvlText w:val="%4."/>
+      <w:lvlJc w:val="left"/>
+      <w:pPr>
+        <w:ind w:left="2880" w:hanging="360"/>
+      </w:pPr>
+    </w:lvl>
+    <w:lvl w:ilvl="4" w:tplc="10090019" w:tentative="1">
+      <w:start w:val="1"/>
+      <w:numFmt w:val="lowerLetter"/>
+      <w:lvlText w:val="%5."/>
+      <w:lvlJc w:val="left"/>
+      <w:pPr>
+        <w:ind w:left="3600" w:hanging="360"/>
+      </w:pPr>
+    </w:lvl>
+    <w:lvl w:ilvl="5" w:tplc="1009001B" w:tentative="1">
+      <w:start w:val="1"/>
+      <w:numFmt w:val="lowerRoman"/>
+      <w:lvlText w:val="%6."/>
+      <w:lvlJc w:val="right"/>
+      <w:pPr>
+        <w:ind w:left="4320" w:hanging="180"/>
+      </w:pPr>
+    </w:lvl>
+    <w:lvl w:ilvl="6" w:tplc="1009000F" w:tentative="1">
+      <w:start w:val="1"/>
+      <w:numFmt w:val="decimal"/>
+      <w:lvlText w:val="%7."/>
+      <w:lvlJc w:val="left"/>
+      <w:pPr>
+        <w:ind w:left="5040" w:hanging="360"/>
+      </w:pPr>
+    </w:lvl>
+    <w:lvl w:ilvl="7" w:tplc="10090019" w:tentative="1">
+      <w:start w:val="1"/>
+      <w:numFmt w:val="lowerLetter"/>
+      <w:lvlText w:val="%8."/>
+      <w:lvlJc w:val="left"/>
+      <w:pPr>
+        <w:ind w:left="5760" w:hanging="360"/>
+      </w:pPr>
+    </w:lvl>
+    <w:lvl w:ilvl="8" w:tplc="1009001B" w:tentative="1">
+      <w:start w:val="1"/>
+      <w:numFmt w:val="lowerRoman"/>
+      <w:lvlText w:val="%9."/>
+      <w:lvlJc w:val="right"/>
+      <w:pPr>
+        <w:ind w:left="6480" w:hanging="180"/>
+      </w:pPr>
+    </w:lvl>
+  </w:abstractNum>
+  <w:num w:numId="1" w16cid:durableId="1705406665">
+    <w:abstractNumId w:val="5"/>
+  </w:num>
+  <w:num w:numId="2" w16cid:durableId="1727991399">
+    <w:abstractNumId w:val="6"/>
+  </w:num>
+  <w:num w:numId="3" w16cid:durableId="2089647281">
+    <w:abstractNumId w:val="0"/>
+  </w:num>
+  <w:num w:numId="4" w16cid:durableId="807090745">
+    <w:abstractNumId w:val="2"/>
+  </w:num>
+  <w:num w:numId="5" w16cid:durableId="898638588">
+    <w:abstractNumId w:val="4"/>
+  </w:num>
+  <w:num w:numId="6" w16cid:durableId="1021859753">
+    <w:abstractNumId w:val="1"/>
+  </w:num>
+  <w:num w:numId="7" w16cid:durableId="1084492986">
+    <w:abstractNumId w:val="1"/>
+  </w:num>
+  <w:num w:numId="8" w16cid:durableId="1980840726">
+    <w:abstractNumId w:val="1"/>
+  </w:num>
+  <w:num w:numId="9" w16cid:durableId="1798987854">
+    <w:abstractNumId w:val="1"/>
+  </w:num>
+  <w:num w:numId="10" w16cid:durableId="1627160036">
+    <w:abstractNumId w:val="1"/>
+  </w:num>
+  <w:num w:numId="11" w16cid:durableId="1676765949">
+    <w:abstractNumId w:val="1"/>
+  </w:num>
+  <w:num w:numId="12" w16cid:durableId="1256330418">
+    <w:abstractNumId w:val="1"/>
+  </w:num>
+  <w:num w:numId="13" w16cid:durableId="384718230">
+    <w:abstractNumId w:val="1"/>
+  </w:num>
+  <w:num w:numId="14" w16cid:durableId="397439672">
+    <w:abstractNumId w:val="1"/>
+  </w:num>
+  <w:num w:numId="15" w16cid:durableId="1196428699">
+    <w:abstractNumId w:val="1"/>
+  </w:num>
+  <w:num w:numId="16" w16cid:durableId="614017747">
+    <w:abstractNumId w:val="3"/>
+  </w:num>
+</w:numbering>
+</file>
+
 <file path=word/styles.xml><?xml version="1.0" encoding="utf-8"?>
 <w:styles xmlns:mc="http://schemas.openxmlformats.org/markup-compatibility/2006" xmlns:r="http://schemas.openxmlformats.org/officeDocument/2006/relationships" xmlns:w="http://schemas.openxmlformats.org/wordprocessingml/2006/main" xmlns:w14="http://schemas.microsoft.com/office/word/2010/wordml" xmlns:w15="http://schemas.microsoft.com/office/word/2012/wordml" xmlns:w16cex="http://schemas.microsoft.com/office/word/2018/wordml/cex" xmlns:w16cid="http://schemas.microsoft.com/office/word/2016/wordml/cid" xmlns:w16="http://schemas.microsoft.com/office/word/2018/wordml" xmlns:w16du="http://schemas.microsoft.com/office/word/2023/wordml/word16du" xmlns:w16sdtdh="http://schemas.microsoft.com/office/word/2020/wordml/sdtdatahash" xmlns:w16sdtfl="http://schemas.microsoft.com/office/word/2024/wordml/sdtformatlock" xmlns:w16se="http://schemas.microsoft.com/office/word/2015/wordml/symex" mc:Ignorable="w14 w15 w16se w16cid w16 w16cex w16sdtdh w16sdtfl w16du">
   <w:docDefaults>
     <w:rPrDefault>
       <w:rPr>
-        <w:rFonts w:asciiTheme="minorHAnsi" w:eastAsiaTheme="minorHAnsi" w:hAnsiTheme="minorHAnsi" w:cstheme="minorBidi"/>
-        <w:kern w:val="2"/>
+        <w:rFonts w:asciiTheme="minorHAnsi" w:eastAsiaTheme="minorEastAsia" w:hAnsiTheme="minorHAnsi" w:cstheme="minorBidi"/>
         <w:sz w:val="22"/>
         <w:szCs w:val="22"/>
         <w:lang w:val="en-CA" w:eastAsia="en-US" w:bidi="ar-SA"/>
-        <w14:ligatures w14:val="standardContextual"/>
       </w:rPr>
     </w:rPrDefault>
     <w:pPrDefault>
@@ -464,6 +1610,7 @@
   <w:style w:type="paragraph" w:default="1" w:styleId="Normal">
     <w:name w:val="Normal"/>
     <w:qFormat/>
+    <w:rsid w:val="00BE7C84"/>
   </w:style>
   <w:style w:type="paragraph" w:styleId="Heading1">
     <w:name w:val="heading 1"/>
@@ -472,18 +1619,27 @@
     <w:link w:val="Heading1Char"/>
     <w:uiPriority w:val="9"/>
     <w:qFormat/>
-    <w:rsid w:val="00AD70C5"/>
+    <w:rsid w:val="00BE7C84"/>
     <w:pPr>
       <w:keepNext/>
       <w:keepLines/>
-      <w:spacing w:before="360" w:after="80"/>
+      <w:numPr>
+        <w:numId w:val="15"/>
+      </w:numPr>
+      <w:pBdr>
+        <w:bottom w:val="single" w:sz="4" w:space="1" w:color="595959" w:themeColor="text1" w:themeTint="A6"/>
+      </w:pBdr>
+      <w:spacing w:before="360"/>
       <w:outlineLvl w:val="0"/>
     </w:pPr>
     <w:rPr>
       <w:rFonts w:asciiTheme="majorHAnsi" w:eastAsiaTheme="majorEastAsia" w:hAnsiTheme="majorHAnsi" w:cstheme="majorBidi"/>
-      <w:color w:val="2F5496" w:themeColor="accent1" w:themeShade="BF"/>
-      <w:sz w:val="40"/>
-      <w:szCs w:val="40"/>
+      <w:b/>
+      <w:bCs/>
+      <w:smallCaps/>
+      <w:color w:val="000000" w:themeColor="text1"/>
+      <w:sz w:val="36"/>
+      <w:szCs w:val="36"/>
     </w:rPr>
   </w:style>
   <w:style w:type="paragraph" w:styleId="Heading2">
@@ -495,18 +1651,25 @@
     <w:semiHidden/>
     <w:unhideWhenUsed/>
     <w:qFormat/>
-    <w:rsid w:val="00AD70C5"/>
+    <w:rsid w:val="00BE7C84"/>
     <w:pPr>
       <w:keepNext/>
       <w:keepLines/>
-      <w:spacing w:before="160" w:after="80"/>
+      <w:numPr>
+        <w:ilvl w:val="1"/>
+        <w:numId w:val="15"/>
+      </w:numPr>
+      <w:spacing w:before="360" w:after="0"/>
       <w:outlineLvl w:val="1"/>
     </w:pPr>
     <w:rPr>
       <w:rFonts w:asciiTheme="majorHAnsi" w:eastAsiaTheme="majorEastAsia" w:hAnsiTheme="majorHAnsi" w:cstheme="majorBidi"/>
-      <w:color w:val="2F5496" w:themeColor="accent1" w:themeShade="BF"/>
-      <w:sz w:val="32"/>
-      <w:szCs w:val="32"/>
+      <w:b/>
+      <w:bCs/>
+      <w:smallCaps/>
+      <w:color w:val="000000" w:themeColor="text1"/>
+      <w:sz w:val="28"/>
+      <w:szCs w:val="28"/>
     </w:rPr>
   </w:style>
   <w:style w:type="paragraph" w:styleId="Heading3">
@@ -518,18 +1681,22 @@
     <w:semiHidden/>
     <w:unhideWhenUsed/>
     <w:qFormat/>
-    <w:rsid w:val="00AD70C5"/>
+    <w:rsid w:val="00BE7C84"/>
     <w:pPr>
       <w:keepNext/>
       <w:keepLines/>
-      <w:spacing w:before="160" w:after="80"/>
+      <w:numPr>
+        <w:ilvl w:val="2"/>
+        <w:numId w:val="15"/>
+      </w:numPr>
+      <w:spacing w:before="200" w:after="0"/>
       <w:outlineLvl w:val="2"/>
     </w:pPr>
     <w:rPr>
-      <w:rFonts w:eastAsiaTheme="majorEastAsia" w:cstheme="majorBidi"/>
-      <w:color w:val="2F5496" w:themeColor="accent1" w:themeShade="BF"/>
-      <w:sz w:val="28"/>
-      <w:szCs w:val="28"/>
+      <w:rFonts w:asciiTheme="majorHAnsi" w:eastAsiaTheme="majorEastAsia" w:hAnsiTheme="majorHAnsi" w:cstheme="majorBidi"/>
+      <w:b/>
+      <w:bCs/>
+      <w:color w:val="000000" w:themeColor="text1"/>
     </w:rPr>
   </w:style>
   <w:style w:type="paragraph" w:styleId="Heading4">
@@ -541,18 +1708,24 @@
     <w:semiHidden/>
     <w:unhideWhenUsed/>
     <w:qFormat/>
-    <w:rsid w:val="00AD70C5"/>
+    <w:rsid w:val="00BE7C84"/>
     <w:pPr>
       <w:keepNext/>
       <w:keepLines/>
-      <w:spacing w:before="80" w:after="40"/>
+      <w:numPr>
+        <w:ilvl w:val="3"/>
+        <w:numId w:val="15"/>
+      </w:numPr>
+      <w:spacing w:before="200" w:after="0"/>
       <w:outlineLvl w:val="3"/>
     </w:pPr>
     <w:rPr>
-      <w:rFonts w:eastAsiaTheme="majorEastAsia" w:cstheme="majorBidi"/>
+      <w:rFonts w:asciiTheme="majorHAnsi" w:eastAsiaTheme="majorEastAsia" w:hAnsiTheme="majorHAnsi" w:cstheme="majorBidi"/>
+      <w:b/>
+      <w:bCs/>
       <w:i/>
       <w:iCs/>
-      <w:color w:val="2F5496" w:themeColor="accent1" w:themeShade="BF"/>
+      <w:color w:val="000000" w:themeColor="text1"/>
     </w:rPr>
   </w:style>
   <w:style w:type="paragraph" w:styleId="Heading5">
@@ -564,16 +1737,20 @@
     <w:semiHidden/>
     <w:unhideWhenUsed/>
     <w:qFormat/>
-    <w:rsid w:val="00AD70C5"/>
+    <w:rsid w:val="00BE7C84"/>
     <w:pPr>
       <w:keepNext/>
       <w:keepLines/>
-      <w:spacing w:before="80" w:after="40"/>
+      <w:numPr>
+        <w:ilvl w:val="4"/>
+        <w:numId w:val="15"/>
+      </w:numPr>
+      <w:spacing w:before="200" w:after="0"/>
       <w:outlineLvl w:val="4"/>
     </w:pPr>
     <w:rPr>
-      <w:rFonts w:eastAsiaTheme="majorEastAsia" w:cstheme="majorBidi"/>
-      <w:color w:val="2F5496" w:themeColor="accent1" w:themeShade="BF"/>
+      <w:rFonts w:asciiTheme="majorHAnsi" w:eastAsiaTheme="majorEastAsia" w:hAnsiTheme="majorHAnsi" w:cstheme="majorBidi"/>
+      <w:color w:val="323E4F" w:themeColor="text2" w:themeShade="BF"/>
     </w:rPr>
   </w:style>
   <w:style w:type="paragraph" w:styleId="Heading6">
@@ -585,18 +1762,22 @@
     <w:semiHidden/>
     <w:unhideWhenUsed/>
     <w:qFormat/>
-    <w:rsid w:val="00AD70C5"/>
+    <w:rsid w:val="00BE7C84"/>
     <w:pPr>
       <w:keepNext/>
       <w:keepLines/>
-      <w:spacing w:before="40" w:after="0"/>
+      <w:numPr>
+        <w:ilvl w:val="5"/>
+        <w:numId w:val="15"/>
+      </w:numPr>
+      <w:spacing w:before="200" w:after="0"/>
       <w:outlineLvl w:val="5"/>
     </w:pPr>
     <w:rPr>
-      <w:rFonts w:eastAsiaTheme="majorEastAsia" w:cstheme="majorBidi"/>
+      <w:rFonts w:asciiTheme="majorHAnsi" w:eastAsiaTheme="majorEastAsia" w:hAnsiTheme="majorHAnsi" w:cstheme="majorBidi"/>
       <w:i/>
       <w:iCs/>
-      <w:color w:val="595959" w:themeColor="text1" w:themeTint="A6"/>
+      <w:color w:val="323E4F" w:themeColor="text2" w:themeShade="BF"/>
     </w:rPr>
   </w:style>
   <w:style w:type="paragraph" w:styleId="Heading7">
@@ -608,16 +1789,22 @@
     <w:semiHidden/>
     <w:unhideWhenUsed/>
     <w:qFormat/>
-    <w:rsid w:val="00AD70C5"/>
+    <w:rsid w:val="00BE7C84"/>
     <w:pPr>
       <w:keepNext/>
       <w:keepLines/>
-      <w:spacing w:before="40" w:after="0"/>
+      <w:numPr>
+        <w:ilvl w:val="6"/>
+        <w:numId w:val="15"/>
+      </w:numPr>
+      <w:spacing w:before="200" w:after="0"/>
       <w:outlineLvl w:val="6"/>
     </w:pPr>
     <w:rPr>
-      <w:rFonts w:eastAsiaTheme="majorEastAsia" w:cstheme="majorBidi"/>
-      <w:color w:val="595959" w:themeColor="text1" w:themeTint="A6"/>
+      <w:rFonts w:asciiTheme="majorHAnsi" w:eastAsiaTheme="majorEastAsia" w:hAnsiTheme="majorHAnsi" w:cstheme="majorBidi"/>
+      <w:i/>
+      <w:iCs/>
+      <w:color w:val="404040" w:themeColor="text1" w:themeTint="BF"/>
     </w:rPr>
   </w:style>
   <w:style w:type="paragraph" w:styleId="Heading8">
@@ -629,18 +1816,22 @@
     <w:semiHidden/>
     <w:unhideWhenUsed/>
     <w:qFormat/>
-    <w:rsid w:val="00AD70C5"/>
+    <w:rsid w:val="00BE7C84"/>
     <w:pPr>
       <w:keepNext/>
       <w:keepLines/>
-      <w:spacing w:after="0"/>
+      <w:numPr>
+        <w:ilvl w:val="7"/>
+        <w:numId w:val="15"/>
+      </w:numPr>
+      <w:spacing w:before="200" w:after="0"/>
       <w:outlineLvl w:val="7"/>
     </w:pPr>
     <w:rPr>
-      <w:rFonts w:eastAsiaTheme="majorEastAsia" w:cstheme="majorBidi"/>
-      <w:i/>
-      <w:iCs/>
-      <w:color w:val="272727" w:themeColor="text1" w:themeTint="D8"/>
+      <w:rFonts w:asciiTheme="majorHAnsi" w:eastAsiaTheme="majorEastAsia" w:hAnsiTheme="majorHAnsi" w:cstheme="majorBidi"/>
+      <w:color w:val="404040" w:themeColor="text1" w:themeTint="BF"/>
+      <w:sz w:val="20"/>
+      <w:szCs w:val="20"/>
     </w:rPr>
   </w:style>
   <w:style w:type="paragraph" w:styleId="Heading9">
@@ -652,16 +1843,24 @@
     <w:semiHidden/>
     <w:unhideWhenUsed/>
     <w:qFormat/>
-    <w:rsid w:val="00AD70C5"/>
+    <w:rsid w:val="00BE7C84"/>
     <w:pPr>
       <w:keepNext/>
       <w:keepLines/>
-      <w:spacing w:after="0"/>
+      <w:numPr>
+        <w:ilvl w:val="8"/>
+        <w:numId w:val="15"/>
+      </w:numPr>
+      <w:spacing w:before="200" w:after="0"/>
       <w:outlineLvl w:val="8"/>
     </w:pPr>
     <w:rPr>
-      <w:rFonts w:eastAsiaTheme="majorEastAsia" w:cstheme="majorBidi"/>
-      <w:color w:val="272727" w:themeColor="text1" w:themeTint="D8"/>
+      <w:rFonts w:asciiTheme="majorHAnsi" w:eastAsiaTheme="majorEastAsia" w:hAnsiTheme="majorHAnsi" w:cstheme="majorBidi"/>
+      <w:i/>
+      <w:iCs/>
+      <w:color w:val="404040" w:themeColor="text1" w:themeTint="BF"/>
+      <w:sz w:val="20"/>
+      <w:szCs w:val="20"/>
     </w:rPr>
   </w:style>
   <w:style w:type="character" w:default="1" w:styleId="DefaultParagraphFont">
@@ -696,12 +1895,15 @@
     <w:basedOn w:val="DefaultParagraphFont"/>
     <w:link w:val="Heading1"/>
     <w:uiPriority w:val="9"/>
-    <w:rsid w:val="00AD70C5"/>
+    <w:rsid w:val="00BE7C84"/>
     <w:rPr>
       <w:rFonts w:asciiTheme="majorHAnsi" w:eastAsiaTheme="majorEastAsia" w:hAnsiTheme="majorHAnsi" w:cstheme="majorBidi"/>
-      <w:color w:val="2F5496" w:themeColor="accent1" w:themeShade="BF"/>
-      <w:sz w:val="40"/>
-      <w:szCs w:val="40"/>
+      <w:b/>
+      <w:bCs/>
+      <w:smallCaps/>
+      <w:color w:val="000000" w:themeColor="text1"/>
+      <w:sz w:val="36"/>
+      <w:szCs w:val="36"/>
     </w:rPr>
   </w:style>
   <w:style w:type="character" w:customStyle="1" w:styleId="Heading2Char">
@@ -710,12 +1912,15 @@
     <w:link w:val="Heading2"/>
     <w:uiPriority w:val="9"/>
     <w:semiHidden/>
-    <w:rsid w:val="00AD70C5"/>
+    <w:rsid w:val="00BE7C84"/>
     <w:rPr>
       <w:rFonts w:asciiTheme="majorHAnsi" w:eastAsiaTheme="majorEastAsia" w:hAnsiTheme="majorHAnsi" w:cstheme="majorBidi"/>
-      <w:color w:val="2F5496" w:themeColor="accent1" w:themeShade="BF"/>
-      <w:sz w:val="32"/>
-      <w:szCs w:val="32"/>
+      <w:b/>
+      <w:bCs/>
+      <w:smallCaps/>
+      <w:color w:val="000000" w:themeColor="text1"/>
+      <w:sz w:val="28"/>
+      <w:szCs w:val="28"/>
     </w:rPr>
   </w:style>
   <w:style w:type="character" w:customStyle="1" w:styleId="Heading3Char">
@@ -724,12 +1929,12 @@
     <w:link w:val="Heading3"/>
     <w:uiPriority w:val="9"/>
     <w:semiHidden/>
-    <w:rsid w:val="00AD70C5"/>
-    <w:rPr>
-      <w:rFonts w:eastAsiaTheme="majorEastAsia" w:cstheme="majorBidi"/>
-      <w:color w:val="2F5496" w:themeColor="accent1" w:themeShade="BF"/>
-      <w:sz w:val="28"/>
-      <w:szCs w:val="28"/>
+    <w:rsid w:val="00BE7C84"/>
+    <w:rPr>
+      <w:rFonts w:asciiTheme="majorHAnsi" w:eastAsiaTheme="majorEastAsia" w:hAnsiTheme="majorHAnsi" w:cstheme="majorBidi"/>
+      <w:b/>
+      <w:bCs/>
+      <w:color w:val="000000" w:themeColor="text1"/>
     </w:rPr>
   </w:style>
   <w:style w:type="character" w:customStyle="1" w:styleId="Heading4Char">
@@ -738,12 +1943,14 @@
     <w:link w:val="Heading4"/>
     <w:uiPriority w:val="9"/>
     <w:semiHidden/>
-    <w:rsid w:val="00AD70C5"/>
-    <w:rPr>
-      <w:rFonts w:eastAsiaTheme="majorEastAsia" w:cstheme="majorBidi"/>
+    <w:rsid w:val="00BE7C84"/>
+    <w:rPr>
+      <w:rFonts w:asciiTheme="majorHAnsi" w:eastAsiaTheme="majorEastAsia" w:hAnsiTheme="majorHAnsi" w:cstheme="majorBidi"/>
+      <w:b/>
+      <w:bCs/>
       <w:i/>
       <w:iCs/>
-      <w:color w:val="2F5496" w:themeColor="accent1" w:themeShade="BF"/>
+      <w:color w:val="000000" w:themeColor="text1"/>
     </w:rPr>
   </w:style>
   <w:style w:type="character" w:customStyle="1" w:styleId="Heading5Char">
@@ -752,10 +1959,10 @@
     <w:link w:val="Heading5"/>
     <w:uiPriority w:val="9"/>
     <w:semiHidden/>
-    <w:rsid w:val="00AD70C5"/>
-    <w:rPr>
-      <w:rFonts w:eastAsiaTheme="majorEastAsia" w:cstheme="majorBidi"/>
-      <w:color w:val="2F5496" w:themeColor="accent1" w:themeShade="BF"/>
+    <w:rsid w:val="00BE7C84"/>
+    <w:rPr>
+      <w:rFonts w:asciiTheme="majorHAnsi" w:eastAsiaTheme="majorEastAsia" w:hAnsiTheme="majorHAnsi" w:cstheme="majorBidi"/>
+      <w:color w:val="323E4F" w:themeColor="text2" w:themeShade="BF"/>
     </w:rPr>
   </w:style>
   <w:style w:type="character" w:customStyle="1" w:styleId="Heading6Char">
@@ -764,12 +1971,12 @@
     <w:link w:val="Heading6"/>
     <w:uiPriority w:val="9"/>
     <w:semiHidden/>
-    <w:rsid w:val="00AD70C5"/>
-    <w:rPr>
-      <w:rFonts w:eastAsiaTheme="majorEastAsia" w:cstheme="majorBidi"/>
+    <w:rsid w:val="00BE7C84"/>
+    <w:rPr>
+      <w:rFonts w:asciiTheme="majorHAnsi" w:eastAsiaTheme="majorEastAsia" w:hAnsiTheme="majorHAnsi" w:cstheme="majorBidi"/>
       <w:i/>
       <w:iCs/>
-      <w:color w:val="595959" w:themeColor="text1" w:themeTint="A6"/>
+      <w:color w:val="323E4F" w:themeColor="text2" w:themeShade="BF"/>
     </w:rPr>
   </w:style>
   <w:style w:type="character" w:customStyle="1" w:styleId="Heading7Char">
@@ -778,10 +1985,12 @@
     <w:link w:val="Heading7"/>
     <w:uiPriority w:val="9"/>
     <w:semiHidden/>
-    <w:rsid w:val="00AD70C5"/>
-    <w:rPr>
-      <w:rFonts w:eastAsiaTheme="majorEastAsia" w:cstheme="majorBidi"/>
-      <w:color w:val="595959" w:themeColor="text1" w:themeTint="A6"/>
+    <w:rsid w:val="00BE7C84"/>
+    <w:rPr>
+      <w:rFonts w:asciiTheme="majorHAnsi" w:eastAsiaTheme="majorEastAsia" w:hAnsiTheme="majorHAnsi" w:cstheme="majorBidi"/>
+      <w:i/>
+      <w:iCs/>
+      <w:color w:val="404040" w:themeColor="text1" w:themeTint="BF"/>
     </w:rPr>
   </w:style>
   <w:style w:type="character" w:customStyle="1" w:styleId="Heading8Char">
@@ -790,12 +1999,12 @@
     <w:link w:val="Heading8"/>
     <w:uiPriority w:val="9"/>
     <w:semiHidden/>
-    <w:rsid w:val="00AD70C5"/>
-    <w:rPr>
-      <w:rFonts w:eastAsiaTheme="majorEastAsia" w:cstheme="majorBidi"/>
-      <w:i/>
-      <w:iCs/>
-      <w:color w:val="272727" w:themeColor="text1" w:themeTint="D8"/>
+    <w:rsid w:val="00BE7C84"/>
+    <w:rPr>
+      <w:rFonts w:asciiTheme="majorHAnsi" w:eastAsiaTheme="majorEastAsia" w:hAnsiTheme="majorHAnsi" w:cstheme="majorBidi"/>
+      <w:color w:val="404040" w:themeColor="text1" w:themeTint="BF"/>
+      <w:sz w:val="20"/>
+      <w:szCs w:val="20"/>
     </w:rPr>
   </w:style>
   <w:style w:type="character" w:customStyle="1" w:styleId="Heading9Char">
@@ -804,10 +2013,14 @@
     <w:link w:val="Heading9"/>
     <w:uiPriority w:val="9"/>
     <w:semiHidden/>
-    <w:rsid w:val="00AD70C5"/>
-    <w:rPr>
-      <w:rFonts w:eastAsiaTheme="majorEastAsia" w:cstheme="majorBidi"/>
-      <w:color w:val="272727" w:themeColor="text1" w:themeTint="D8"/>
+    <w:rsid w:val="00BE7C84"/>
+    <w:rPr>
+      <w:rFonts w:asciiTheme="majorHAnsi" w:eastAsiaTheme="majorEastAsia" w:hAnsiTheme="majorHAnsi" w:cstheme="majorBidi"/>
+      <w:i/>
+      <w:iCs/>
+      <w:color w:val="404040" w:themeColor="text1" w:themeTint="BF"/>
+      <w:sz w:val="20"/>
+      <w:szCs w:val="20"/>
     </w:rPr>
   </w:style>
   <w:style w:type="paragraph" w:styleId="Title">
@@ -817,15 +2030,14 @@
     <w:link w:val="TitleChar"/>
     <w:uiPriority w:val="10"/>
     <w:qFormat/>
-    <w:rsid w:val="00AD70C5"/>
+    <w:rsid w:val="00BE7C84"/>
     <w:pPr>
-      <w:spacing w:after="80" w:line="240" w:lineRule="auto"/>
+      <w:spacing w:after="0" w:line="240" w:lineRule="auto"/>
       <w:contextualSpacing/>
     </w:pPr>
     <w:rPr>
       <w:rFonts w:asciiTheme="majorHAnsi" w:eastAsiaTheme="majorEastAsia" w:hAnsiTheme="majorHAnsi" w:cstheme="majorBidi"/>
-      <w:spacing w:val="-10"/>
-      <w:kern w:val="28"/>
+      <w:color w:val="000000" w:themeColor="text1"/>
       <w:sz w:val="56"/>
       <w:szCs w:val="56"/>
     </w:rPr>
@@ -835,11 +2047,10 @@
     <w:basedOn w:val="DefaultParagraphFont"/>
     <w:link w:val="Title"/>
     <w:uiPriority w:val="10"/>
-    <w:rsid w:val="00AD70C5"/>
+    <w:rsid w:val="00BE7C84"/>
     <w:rPr>
       <w:rFonts w:asciiTheme="majorHAnsi" w:eastAsiaTheme="majorEastAsia" w:hAnsiTheme="majorHAnsi" w:cstheme="majorBidi"/>
-      <w:spacing w:val="-10"/>
-      <w:kern w:val="28"/>
+      <w:color w:val="000000" w:themeColor="text1"/>
       <w:sz w:val="56"/>
       <w:szCs w:val="56"/>
     </w:rPr>
@@ -851,18 +2062,15 @@
     <w:link w:val="SubtitleChar"/>
     <w:uiPriority w:val="11"/>
     <w:qFormat/>
-    <w:rsid w:val="00AD70C5"/>
+    <w:rsid w:val="00BE7C84"/>
     <w:pPr>
       <w:numPr>
         <w:ilvl w:val="1"/>
       </w:numPr>
     </w:pPr>
     <w:rPr>
-      <w:rFonts w:eastAsiaTheme="majorEastAsia" w:cstheme="majorBidi"/>
-      <w:color w:val="595959" w:themeColor="text1" w:themeTint="A6"/>
-      <w:spacing w:val="15"/>
-      <w:sz w:val="28"/>
-      <w:szCs w:val="28"/>
+      <w:color w:val="5A5A5A" w:themeColor="text1" w:themeTint="A5"/>
+      <w:spacing w:val="10"/>
     </w:rPr>
   </w:style>
   <w:style w:type="character" w:customStyle="1" w:styleId="SubtitleChar">
@@ -870,13 +2078,10 @@
     <w:basedOn w:val="DefaultParagraphFont"/>
     <w:link w:val="Subtitle"/>
     <w:uiPriority w:val="11"/>
-    <w:rsid w:val="00AD70C5"/>
-    <w:rPr>
-      <w:rFonts w:eastAsiaTheme="majorEastAsia" w:cstheme="majorBidi"/>
-      <w:color w:val="595959" w:themeColor="text1" w:themeTint="A6"/>
-      <w:spacing w:val="15"/>
-      <w:sz w:val="28"/>
-      <w:szCs w:val="28"/>
+    <w:rsid w:val="00BE7C84"/>
+    <w:rPr>
+      <w:color w:val="5A5A5A" w:themeColor="text1" w:themeTint="A5"/>
+      <w:spacing w:val="10"/>
     </w:rPr>
   </w:style>
   <w:style w:type="paragraph" w:styleId="Quote">
@@ -886,15 +2091,15 @@
     <w:link w:val="QuoteChar"/>
     <w:uiPriority w:val="29"/>
     <w:qFormat/>
-    <w:rsid w:val="00AD70C5"/>
+    <w:rsid w:val="00BE7C84"/>
     <w:pPr>
       <w:spacing w:before="160"/>
-      <w:jc w:val="center"/>
+      <w:ind w:left="720" w:right="720"/>
     </w:pPr>
     <w:rPr>
       <w:i/>
       <w:iCs/>
-      <w:color w:val="404040" w:themeColor="text1" w:themeTint="BF"/>
+      <w:color w:val="000000" w:themeColor="text1"/>
     </w:rPr>
   </w:style>
   <w:style w:type="character" w:customStyle="1" w:styleId="QuoteChar">
@@ -902,11 +2107,11 @@
     <w:basedOn w:val="DefaultParagraphFont"/>
     <w:link w:val="Quote"/>
     <w:uiPriority w:val="29"/>
-    <w:rsid w:val="00AD70C5"/>
+    <w:rsid w:val="00BE7C84"/>
     <w:rPr>
       <w:i/>
       <w:iCs/>
-      <w:color w:val="404040" w:themeColor="text1" w:themeTint="BF"/>
+      <w:color w:val="000000" w:themeColor="text1"/>
     </w:rPr>
   </w:style>
   <w:style w:type="paragraph" w:styleId="ListParagraph">
@@ -925,11 +2130,13 @@
     <w:basedOn w:val="DefaultParagraphFont"/>
     <w:uiPriority w:val="21"/>
     <w:qFormat/>
-    <w:rsid w:val="00AD70C5"/>
-    <w:rPr>
+    <w:rsid w:val="00BE7C84"/>
+    <w:rPr>
+      <w:b/>
+      <w:bCs/>
       <w:i/>
       <w:iCs/>
-      <w:color w:val="2F5496" w:themeColor="accent1" w:themeShade="BF"/>
+      <w:caps/>
     </w:rPr>
   </w:style>
   <w:style w:type="paragraph" w:styleId="IntenseQuote">
@@ -939,20 +2146,19 @@
     <w:link w:val="IntenseQuoteChar"/>
     <w:uiPriority w:val="30"/>
     <w:qFormat/>
-    <w:rsid w:val="00AD70C5"/>
+    <w:rsid w:val="00BE7C84"/>
     <w:pPr>
       <w:pBdr>
-        <w:top w:val="single" w:sz="4" w:space="10" w:color="2F5496" w:themeColor="accent1" w:themeShade="BF"/>
-        <w:bottom w:val="single" w:sz="4" w:space="10" w:color="2F5496" w:themeColor="accent1" w:themeShade="BF"/>
+        <w:top w:val="single" w:sz="24" w:space="1" w:color="F2F2F2" w:themeColor="background1" w:themeShade="F2"/>
+        <w:bottom w:val="single" w:sz="24" w:space="1" w:color="F2F2F2" w:themeColor="background1" w:themeShade="F2"/>
       </w:pBdr>
-      <w:spacing w:before="360" w:after="360"/>
-      <w:ind w:left="864" w:right="864"/>
+      <w:shd w:val="clear" w:color="auto" w:fill="F2F2F2" w:themeFill="background1" w:themeFillShade="F2"/>
+      <w:spacing w:before="240" w:after="240"/>
+      <w:ind w:left="936" w:right="936"/>
       <w:jc w:val="center"/>
     </w:pPr>
     <w:rPr>
-      <w:i/>
-      <w:iCs/>
-      <w:color w:val="2F5496" w:themeColor="accent1" w:themeShade="BF"/>
+      <w:color w:val="000000" w:themeColor="text1"/>
     </w:rPr>
   </w:style>
   <w:style w:type="character" w:customStyle="1" w:styleId="IntenseQuoteChar">
@@ -960,11 +2166,10 @@
     <w:basedOn w:val="DefaultParagraphFont"/>
     <w:link w:val="IntenseQuote"/>
     <w:uiPriority w:val="30"/>
-    <w:rsid w:val="00AD70C5"/>
-    <w:rPr>
-      <w:i/>
-      <w:iCs/>
-      <w:color w:val="2F5496" w:themeColor="accent1" w:themeShade="BF"/>
+    <w:rsid w:val="00BE7C84"/>
+    <w:rPr>
+      <w:color w:val="000000" w:themeColor="text1"/>
+      <w:shd w:val="clear" w:color="auto" w:fill="F2F2F2" w:themeFill="background1" w:themeFillShade="F2"/>
     </w:rPr>
   </w:style>
   <w:style w:type="character" w:styleId="IntenseReference">
@@ -972,14 +2177,116 @@
     <w:basedOn w:val="DefaultParagraphFont"/>
     <w:uiPriority w:val="32"/>
     <w:qFormat/>
-    <w:rsid w:val="00AD70C5"/>
+    <w:rsid w:val="00BE7C84"/>
     <w:rPr>
       <w:b/>
       <w:bCs/>
       <w:smallCaps/>
-      <w:color w:val="2F5496" w:themeColor="accent1" w:themeShade="BF"/>
+      <w:u w:val="single"/>
+    </w:rPr>
+  </w:style>
+  <w:style w:type="paragraph" w:styleId="Caption">
+    <w:name w:val="caption"/>
+    <w:basedOn w:val="Normal"/>
+    <w:next w:val="Normal"/>
+    <w:uiPriority w:val="35"/>
+    <w:semiHidden/>
+    <w:unhideWhenUsed/>
+    <w:qFormat/>
+    <w:rsid w:val="00BE7C84"/>
+    <w:pPr>
+      <w:spacing w:after="200" w:line="240" w:lineRule="auto"/>
+    </w:pPr>
+    <w:rPr>
+      <w:i/>
+      <w:iCs/>
+      <w:color w:val="44546A" w:themeColor="text2"/>
+      <w:sz w:val="18"/>
+      <w:szCs w:val="18"/>
+    </w:rPr>
+  </w:style>
+  <w:style w:type="character" w:styleId="Strong">
+    <w:name w:val="Strong"/>
+    <w:basedOn w:val="DefaultParagraphFont"/>
+    <w:uiPriority w:val="22"/>
+    <w:qFormat/>
+    <w:rsid w:val="00BE7C84"/>
+    <w:rPr>
+      <w:b/>
+      <w:bCs/>
+      <w:color w:val="000000" w:themeColor="text1"/>
+    </w:rPr>
+  </w:style>
+  <w:style w:type="character" w:styleId="Emphasis">
+    <w:name w:val="Emphasis"/>
+    <w:basedOn w:val="DefaultParagraphFont"/>
+    <w:uiPriority w:val="20"/>
+    <w:qFormat/>
+    <w:rsid w:val="00BE7C84"/>
+    <w:rPr>
+      <w:i/>
+      <w:iCs/>
+      <w:color w:val="auto"/>
+    </w:rPr>
+  </w:style>
+  <w:style w:type="paragraph" w:styleId="NoSpacing">
+    <w:name w:val="No Spacing"/>
+    <w:uiPriority w:val="1"/>
+    <w:qFormat/>
+    <w:rsid w:val="00BE7C84"/>
+    <w:pPr>
+      <w:spacing w:after="0" w:line="240" w:lineRule="auto"/>
+    </w:pPr>
+  </w:style>
+  <w:style w:type="character" w:styleId="SubtleEmphasis">
+    <w:name w:val="Subtle Emphasis"/>
+    <w:basedOn w:val="DefaultParagraphFont"/>
+    <w:uiPriority w:val="19"/>
+    <w:qFormat/>
+    <w:rsid w:val="00BE7C84"/>
+    <w:rPr>
+      <w:i/>
+      <w:iCs/>
+      <w:color w:val="404040" w:themeColor="text1" w:themeTint="BF"/>
+    </w:rPr>
+  </w:style>
+  <w:style w:type="character" w:styleId="SubtleReference">
+    <w:name w:val="Subtle Reference"/>
+    <w:basedOn w:val="DefaultParagraphFont"/>
+    <w:uiPriority w:val="31"/>
+    <w:qFormat/>
+    <w:rsid w:val="00BE7C84"/>
+    <w:rPr>
+      <w:smallCaps/>
+      <w:color w:val="404040" w:themeColor="text1" w:themeTint="BF"/>
+      <w:u w:val="single" w:color="7F7F7F" w:themeColor="text1" w:themeTint="80"/>
+    </w:rPr>
+  </w:style>
+  <w:style w:type="character" w:styleId="BookTitle">
+    <w:name w:val="Book Title"/>
+    <w:basedOn w:val="DefaultParagraphFont"/>
+    <w:uiPriority w:val="33"/>
+    <w:qFormat/>
+    <w:rsid w:val="00BE7C84"/>
+    <w:rPr>
+      <w:b w:val="0"/>
+      <w:bCs w:val="0"/>
+      <w:smallCaps/>
       <w:spacing w:val="5"/>
     </w:rPr>
+  </w:style>
+  <w:style w:type="paragraph" w:styleId="TOCHeading">
+    <w:name w:val="TOC Heading"/>
+    <w:basedOn w:val="Heading1"/>
+    <w:next w:val="Normal"/>
+    <w:uiPriority w:val="39"/>
+    <w:semiHidden/>
+    <w:unhideWhenUsed/>
+    <w:qFormat/>
+    <w:rsid w:val="00BE7C84"/>
+    <w:pPr>
+      <w:outlineLvl w:val="9"/>
+    </w:pPr>
   </w:style>
 </w:styles>
 </file>

</xml_diff>